<commit_message>
correct typo in resume
</commit_message>
<xml_diff>
--- a/CV-Huy Trong Nguyen-Principal Full-Stack Web Developer.docx
+++ b/CV-Huy Trong Nguyen-Principal Full-Stack Web Developer.docx
@@ -216,7 +216,16 @@
                 <w:rFonts w:ascii="Cambria" w:eastAsia="Cambria" w:hAnsi="Cambria" w:cs="Cambria"/>
                 <w:sz w:val="24"/>
               </w:rPr>
-              <w:t>Date of Bird:</w:t>
+              <w:t>Date of Birth</w:t>
+            </w:r>
+            <w:bookmarkStart w:id="0" w:name="_GoBack"/>
+            <w:bookmarkEnd w:id="0"/>
+            <w:r>
+              <w:rPr>
+                <w:rFonts w:ascii="Cambria" w:eastAsia="Cambria" w:hAnsi="Cambria" w:cs="Cambria"/>
+                <w:sz w:val="24"/>
+              </w:rPr>
+              <w:t>:</w:t>
             </w:r>
           </w:p>
         </w:tc>
@@ -6006,7 +6015,7 @@
           <w:sz w:val="24"/>
         </w:rPr>
       </w:pPr>
-      <w:bookmarkStart w:id="0" w:name="_Hlk508629676"/>
+      <w:bookmarkStart w:id="1" w:name="_Hlk508629676"/>
       <w:r>
         <w:rPr>
           <w:rFonts w:ascii="Cambria" w:eastAsia="Cambria" w:hAnsi="Cambria" w:cs="Cambria"/>
@@ -6040,7 +6049,7 @@
         <w:t>Design, implement &amp; refactor many features</w:t>
       </w:r>
     </w:p>
-    <w:bookmarkEnd w:id="0"/>
+    <w:bookmarkEnd w:id="1"/>
     <w:p>
       <w:pPr>
         <w:spacing w:after="0" w:line="240" w:lineRule="auto"/>
@@ -6256,8 +6265,6 @@
         </w:rPr>
         <w:t>1</w:t>
       </w:r>
-      <w:bookmarkStart w:id="1" w:name="_GoBack"/>
-      <w:bookmarkEnd w:id="1"/>
       <w:r>
         <w:rPr>
           <w:rFonts w:ascii="Cambria" w:eastAsia="Cambria" w:hAnsi="Cambria" w:cs="Cambria"/>

</xml_diff>